<commit_message>
React : Updating documentation
</commit_message>
<xml_diff>
--- a/React/docs/React.docx
+++ b/React/docs/React.docx
@@ -699,8 +699,559 @@
           <w:lang w:val="en-US"/>
         </w:rPr>
       </w:pPr>
+    </w:p>
+    <w:p>
+      <w:pPr>
+        <w:rPr>
+          <w:lang w:val="en-US"/>
+        </w:rPr>
+      </w:pPr>
+      <w:r>
+        <w:rPr>
+          <w:lang w:val="en-US"/>
+        </w:rPr>
+        <w:t>Through this it will create a private variable context in that component to use the context’s state throughout the component.</w:t>
+      </w:r>
+    </w:p>
+    <w:p>
+      <w:pPr>
+        <w:rPr>
+          <w:lang w:val="en-US"/>
+        </w:rPr>
+      </w:pPr>
+    </w:p>
+    <w:p>
+      <w:pPr>
+        <w:rPr>
+          <w:b/>
+          <w:bCs/>
+          <w:lang w:val="en-US"/>
+        </w:rPr>
+      </w:pPr>
+      <w:r>
+        <w:rPr>
+          <w:b/>
+          <w:bCs/>
+          <w:lang w:val="en-US"/>
+        </w:rPr>
+        <w:t>Routing:</w:t>
+      </w:r>
+    </w:p>
+    <w:p>
+      <w:pPr>
+        <w:rPr>
+          <w:lang w:val="en-US"/>
+        </w:rPr>
+      </w:pPr>
+      <w:r>
+        <w:rPr>
+          <w:b/>
+          <w:bCs/>
+          <w:lang w:val="en-US"/>
+        </w:rPr>
+        <w:tab/>
+      </w:r>
+      <w:r>
+        <w:rPr>
+          <w:lang w:val="en-US"/>
+        </w:rPr>
+        <w:t>Routing can be done by installing using react-</w:t>
+      </w:r>
+      <w:r>
+        <w:rPr>
+          <w:lang w:val="en-US"/>
+        </w:rPr>
+        <w:t>router</w:t>
+      </w:r>
+      <w:r>
+        <w:rPr>
+          <w:lang w:val="en-US"/>
+        </w:rPr>
+        <w:t>-</w:t>
+      </w:r>
+      <w:proofErr w:type="spellStart"/>
+      <w:r>
+        <w:rPr>
+          <w:lang w:val="en-US"/>
+        </w:rPr>
+        <w:t>dom</w:t>
+      </w:r>
+      <w:proofErr w:type="spellEnd"/>
+      <w:r>
+        <w:rPr>
+          <w:lang w:val="en-US"/>
+        </w:rPr>
+        <w:t xml:space="preserve"> node module as a dependency to the project.</w:t>
+      </w:r>
+    </w:p>
+    <w:p>
+      <w:pPr>
+        <w:rPr>
+          <w:lang w:val="en-US"/>
+        </w:rPr>
+      </w:pPr>
+      <w:r>
+        <w:rPr>
+          <w:lang w:val="en-US"/>
+        </w:rPr>
+        <w:tab/>
+        <w:t>React-</w:t>
+      </w:r>
+      <w:r>
+        <w:rPr>
+          <w:lang w:val="en-US"/>
+        </w:rPr>
+        <w:t>router</w:t>
+      </w:r>
+      <w:r>
+        <w:rPr>
+          <w:lang w:val="en-US"/>
+        </w:rPr>
+        <w:t>-</w:t>
+      </w:r>
+      <w:proofErr w:type="spellStart"/>
+      <w:r>
+        <w:rPr>
+          <w:lang w:val="en-US"/>
+        </w:rPr>
+        <w:t>dom</w:t>
+      </w:r>
+      <w:proofErr w:type="spellEnd"/>
+      <w:r>
+        <w:rPr>
+          <w:lang w:val="en-US"/>
+        </w:rPr>
+        <w:t xml:space="preserve"> is dependent on react-routing package.</w:t>
+      </w:r>
+    </w:p>
+    <w:p>
+      <w:pPr>
+        <w:rPr>
+          <w:lang w:val="en-US"/>
+        </w:rPr>
+      </w:pPr>
+    </w:p>
+    <w:p>
+      <w:pPr>
+        <w:rPr>
+          <w:lang w:val="en-US"/>
+        </w:rPr>
+      </w:pPr>
+      <w:r>
+        <w:rPr>
+          <w:b/>
+          <w:bCs/>
+          <w:lang w:val="en-US"/>
+        </w:rPr>
+        <w:t>NOTE:</w:t>
+      </w:r>
+      <w:r>
+        <w:rPr>
+          <w:lang w:val="en-US"/>
+        </w:rPr>
+        <w:t xml:space="preserve"> These two packages were not implemented by </w:t>
+      </w:r>
+      <w:r>
+        <w:rPr>
+          <w:lang w:val="en-US"/>
+        </w:rPr>
+        <w:t>Facebook,</w:t>
+      </w:r>
+      <w:r>
+        <w:rPr>
+          <w:lang w:val="en-US"/>
+        </w:rPr>
+        <w:t xml:space="preserve"> but we use these packages as a </w:t>
+      </w:r>
+      <w:r>
+        <w:rPr>
+          <w:lang w:val="en-US"/>
+        </w:rPr>
+        <w:t>standard</w:t>
+      </w:r>
+      <w:r>
+        <w:rPr>
+          <w:lang w:val="en-US"/>
+        </w:rPr>
+        <w:t>.</w:t>
+      </w:r>
+    </w:p>
+    <w:p>
+      <w:pPr>
+        <w:rPr>
+          <w:lang w:val="en-US"/>
+        </w:rPr>
+      </w:pPr>
+    </w:p>
+    <w:p>
+      <w:pPr>
+        <w:rPr>
+          <w:lang w:val="en-US"/>
+        </w:rPr>
+      </w:pPr>
+      <w:r>
+        <w:rPr>
+          <w:lang w:val="en-US"/>
+        </w:rPr>
+        <w:t>By default, if we specify just path in Route component, it means the path starts with. It will be useful when we have child paths. To eliminate this or if we want just to load only for the path use ‘exact’ attribute to load only for that path.</w:t>
+      </w:r>
+    </w:p>
+    <w:p>
+      <w:pPr>
+        <w:rPr>
+          <w:lang w:val="en-US"/>
+        </w:rPr>
+      </w:pPr>
+    </w:p>
+    <w:p>
+      <w:pPr>
+        <w:rPr>
+          <w:lang w:val="en-US"/>
+        </w:rPr>
+      </w:pPr>
+      <w:r>
+        <w:rPr>
+          <w:lang w:val="en-US"/>
+        </w:rPr>
+        <w:t xml:space="preserve">If we &lt;a/&gt; anchor tags for the links, react treats those as anchors and it will reload the page when we perform any click, instead we can use </w:t>
+      </w:r>
+      <w:r>
+        <w:rPr>
+          <w:lang w:val="en-US"/>
+        </w:rPr>
+        <w:t>&lt;</w:t>
+      </w:r>
+      <w:r>
+        <w:rPr>
+          <w:lang w:val="en-US"/>
+        </w:rPr>
+        <w:t>Link</w:t>
+      </w:r>
+      <w:r>
+        <w:rPr>
+          <w:lang w:val="en-US"/>
+        </w:rPr>
+        <w:t>/&gt;</w:t>
+      </w:r>
+      <w:r>
+        <w:rPr>
+          <w:lang w:val="en-US"/>
+        </w:rPr>
+        <w:t xml:space="preserve"> component </w:t>
+      </w:r>
+      <w:r>
+        <w:rPr>
+          <w:lang w:val="en-US"/>
+        </w:rPr>
+        <w:t>from ‘react-router-</w:t>
+      </w:r>
+      <w:proofErr w:type="spellStart"/>
+      <w:r>
+        <w:rPr>
+          <w:lang w:val="en-US"/>
+        </w:rPr>
+        <w:t>dom</w:t>
+      </w:r>
+      <w:proofErr w:type="spellEnd"/>
+      <w:r>
+        <w:rPr>
+          <w:lang w:val="en-US"/>
+        </w:rPr>
+        <w:t xml:space="preserve">’ </w:t>
+      </w:r>
+      <w:r>
+        <w:rPr>
+          <w:lang w:val="en-US"/>
+        </w:rPr>
+        <w:t xml:space="preserve">to use </w:t>
+      </w:r>
+      <w:proofErr w:type="spellStart"/>
+      <w:r>
+        <w:rPr>
+          <w:lang w:val="en-US"/>
+        </w:rPr>
+        <w:t>react’s</w:t>
+      </w:r>
+      <w:proofErr w:type="spellEnd"/>
+      <w:r>
+        <w:rPr>
+          <w:lang w:val="en-US"/>
+        </w:rPr>
+        <w:t xml:space="preserve"> rendering behavior.</w:t>
+      </w:r>
+    </w:p>
+    <w:p>
+      <w:pPr>
+        <w:rPr>
+          <w:lang w:val="en-US"/>
+        </w:rPr>
+      </w:pPr>
+    </w:p>
+    <w:p>
+      <w:pPr>
+        <w:rPr>
+          <w:lang w:val="en-US"/>
+        </w:rPr>
+      </w:pPr>
+      <w:r>
+        <w:rPr>
+          <w:b/>
+          <w:bCs/>
+          <w:lang w:val="en-US"/>
+        </w:rPr>
+        <w:t>NOTE:</w:t>
+      </w:r>
+      <w:r>
+        <w:rPr>
+          <w:b/>
+          <w:bCs/>
+          <w:lang w:val="en-US"/>
+        </w:rPr>
+        <w:t xml:space="preserve"> </w:t>
+      </w:r>
+      <w:r>
+        <w:rPr>
+          <w:lang w:val="en-US"/>
+        </w:rPr>
+        <w:t xml:space="preserve">By </w:t>
+      </w:r>
+      <w:r>
+        <w:rPr>
+          <w:lang w:val="en-US"/>
+        </w:rPr>
+        <w:t>default,</w:t>
+      </w:r>
+      <w:r>
+        <w:rPr>
+          <w:lang w:val="en-US"/>
+        </w:rPr>
+        <w:t xml:space="preserve"> all paths specified in “to” attribute will be considered as absolute paths, to make it as relative paths we have to use the router properties props.match.url.</w:t>
+      </w:r>
+    </w:p>
+    <w:p>
+      <w:pPr>
+        <w:rPr>
+          <w:lang w:val="en-US"/>
+        </w:rPr>
+      </w:pPr>
+    </w:p>
+    <w:p>
+      <w:pPr>
+        <w:rPr>
+          <w:lang w:val="en-US"/>
+        </w:rPr>
+      </w:pPr>
+      <w:r>
+        <w:rPr>
+          <w:lang w:val="en-US"/>
+        </w:rPr>
+        <w:t xml:space="preserve">General behavior of the router links </w:t>
+      </w:r>
+      <w:r>
+        <w:rPr>
+          <w:lang w:val="en-US"/>
+        </w:rPr>
+        <w:t>is to</w:t>
+      </w:r>
+      <w:r>
+        <w:rPr>
+          <w:lang w:val="en-US"/>
+        </w:rPr>
+        <w:t xml:space="preserve"> show activated link with different styles, for that we have to use </w:t>
+      </w:r>
+      <w:r>
+        <w:rPr>
+          <w:lang w:val="en-US"/>
+        </w:rPr>
+        <w:t xml:space="preserve">separate </w:t>
+      </w:r>
+      <w:r>
+        <w:rPr>
+          <w:lang w:val="en-US"/>
+        </w:rPr>
+        <w:t>component &lt;</w:t>
+      </w:r>
+      <w:proofErr w:type="spellStart"/>
+      <w:r>
+        <w:rPr>
+          <w:lang w:val="en-US"/>
+        </w:rPr>
+        <w:t>NavLink</w:t>
+      </w:r>
+      <w:proofErr w:type="spellEnd"/>
+      <w:r>
+        <w:rPr>
+          <w:lang w:val="en-US"/>
+        </w:rPr>
+        <w:t>/&gt;, it comes capability of configuring active class with “</w:t>
+      </w:r>
+      <w:proofErr w:type="spellStart"/>
+      <w:r>
+        <w:rPr>
+          <w:lang w:val="en-US"/>
+        </w:rPr>
+        <w:t>activeClassName</w:t>
+      </w:r>
+      <w:proofErr w:type="spellEnd"/>
+      <w:r>
+        <w:rPr>
+          <w:lang w:val="en-US"/>
+        </w:rPr>
+        <w:t>” prop and styles with “</w:t>
+      </w:r>
+      <w:proofErr w:type="spellStart"/>
+      <w:r>
+        <w:rPr>
+          <w:lang w:val="en-US"/>
+        </w:rPr>
+        <w:t>activeStyles</w:t>
+      </w:r>
+      <w:proofErr w:type="spellEnd"/>
+      <w:r>
+        <w:rPr>
+          <w:lang w:val="en-US"/>
+        </w:rPr>
+        <w:t xml:space="preserve">” prop. By </w:t>
+      </w:r>
       <w:bookmarkStart w:id="0" w:name="_GoBack"/>
       <w:bookmarkEnd w:id="0"/>
+      <w:r>
+        <w:rPr>
+          <w:lang w:val="en-US"/>
+        </w:rPr>
+        <w:t>default,</w:t>
+      </w:r>
+      <w:r>
+        <w:rPr>
+          <w:lang w:val="en-US"/>
+        </w:rPr>
+        <w:t xml:space="preserve"> the “active” class will be populated to represent the active link.</w:t>
+      </w:r>
+    </w:p>
+    <w:p>
+      <w:pPr>
+        <w:rPr>
+          <w:lang w:val="en-US"/>
+        </w:rPr>
+      </w:pPr>
+    </w:p>
+    <w:p>
+      <w:pPr>
+        <w:rPr>
+          <w:lang w:val="en-US"/>
+        </w:rPr>
+      </w:pPr>
+      <w:r>
+        <w:rPr>
+          <w:lang w:val="en-US"/>
+        </w:rPr>
+        <w:t xml:space="preserve">By </w:t>
+      </w:r>
+      <w:r>
+        <w:rPr>
+          <w:lang w:val="en-US"/>
+        </w:rPr>
+        <w:t>default,</w:t>
+      </w:r>
+      <w:r>
+        <w:rPr>
+          <w:lang w:val="en-US"/>
+        </w:rPr>
+        <w:t xml:space="preserve"> the router sets some properties to the routed component which was mentioned in Route component and these properties won’t be forwarded to the components in the hierarchy. To pass the router props to any of the component in the hierarchy we can use </w:t>
+      </w:r>
+      <w:r>
+        <w:rPr>
+          <w:lang w:val="en-US"/>
+        </w:rPr>
+        <w:t>“</w:t>
+      </w:r>
+      <w:proofErr w:type="spellStart"/>
+      <w:r>
+        <w:rPr>
+          <w:lang w:val="en-US"/>
+        </w:rPr>
+        <w:t>withRouter</w:t>
+      </w:r>
+      <w:proofErr w:type="spellEnd"/>
+      <w:r>
+        <w:rPr>
+          <w:lang w:val="en-US"/>
+        </w:rPr>
+        <w:t>”</w:t>
+      </w:r>
+      <w:r>
+        <w:rPr>
+          <w:lang w:val="en-US"/>
+        </w:rPr>
+        <w:t xml:space="preserve"> HOC provided by the react-router-</w:t>
+      </w:r>
+      <w:proofErr w:type="spellStart"/>
+      <w:r>
+        <w:rPr>
+          <w:lang w:val="en-US"/>
+        </w:rPr>
+        <w:t>dom</w:t>
+      </w:r>
+      <w:proofErr w:type="spellEnd"/>
+      <w:r>
+        <w:rPr>
+          <w:lang w:val="en-US"/>
+        </w:rPr>
+        <w:t xml:space="preserve">, it will </w:t>
+      </w:r>
+      <w:r>
+        <w:rPr>
+          <w:lang w:val="en-US"/>
+        </w:rPr>
+        <w:t>bind</w:t>
+      </w:r>
+      <w:r>
+        <w:rPr>
+          <w:lang w:val="en-US"/>
+        </w:rPr>
+        <w:t xml:space="preserve"> the router properties to the component properties.</w:t>
+      </w:r>
+    </w:p>
+    <w:p>
+      <w:pPr>
+        <w:rPr>
+          <w:lang w:val="en-US"/>
+        </w:rPr>
+      </w:pPr>
+    </w:p>
+    <w:p>
+      <w:pPr>
+        <w:rPr>
+          <w:lang w:val="en-US"/>
+        </w:rPr>
+      </w:pPr>
+      <w:r>
+        <w:rPr>
+          <w:b/>
+          <w:bCs/>
+          <w:lang w:val="en-US"/>
+        </w:rPr>
+        <w:lastRenderedPageBreak/>
+        <w:t>NOTE:</w:t>
+      </w:r>
+      <w:r>
+        <w:rPr>
+          <w:lang w:val="en-US"/>
+        </w:rPr>
+        <w:t xml:space="preserve"> For nested routes, just create use &lt;Route/&gt; component under the specified route component.</w:t>
+      </w:r>
+      <w:r>
+        <w:rPr>
+          <w:lang w:val="en-US"/>
+        </w:rPr>
+        <w:t xml:space="preserve"> But remember should not use exact for nested routes, because its checks the exact route first and then renders the component, at this case it fails in the first step and never goes to the step 2</w:t>
+      </w:r>
+      <w:r>
+        <w:rPr>
+          <w:lang w:val="en-US"/>
+        </w:rPr>
+        <w:t xml:space="preserve"> means it won’t render the component, without rendering the routing logic won’t work at all.</w:t>
+      </w:r>
     </w:p>
     <w:sectPr>
       <w:pgSz w:w="11900" w:h="16840"/>

</xml_diff>

<commit_message>
Effective way to use promise
</commit_message>
<xml_diff>
--- a/React/docs/React.docx
+++ b/React/docs/React.docx
@@ -8,6 +8,7 @@
           <w:lang w:val="en-US"/>
         </w:rPr>
       </w:pPr>
+      <w:proofErr w:type="gramStart"/>
       <w:r>
         <w:rPr>
           <w:b/>
@@ -16,6 +17,7 @@
         </w:rPr>
         <w:t>React :</w:t>
       </w:r>
+      <w:proofErr w:type="gramEnd"/>
     </w:p>
     <w:p>
       <w:pPr>
@@ -298,7 +300,21 @@
         <w:rPr>
           <w:lang w:val="en-US"/>
         </w:rPr>
-        <w:t>Need Dependency management NPM or Yarn (ract-dom, react, babel)</w:t>
+        <w:t>Need Dependency management NPM or Yarn (</w:t>
+      </w:r>
+      <w:proofErr w:type="spellStart"/>
+      <w:r>
+        <w:rPr>
+          <w:lang w:val="en-US"/>
+        </w:rPr>
+        <w:t>ract-dom</w:t>
+      </w:r>
+      <w:proofErr w:type="spellEnd"/>
+      <w:r>
+        <w:rPr>
+          <w:lang w:val="en-US"/>
+        </w:rPr>
+        <w:t>, react, babel)</w:t>
       </w:r>
     </w:p>
     <w:p>
@@ -372,7 +388,35 @@
         <w:rPr>
           <w:lang w:val="en-US"/>
         </w:rPr>
-        <w:t>For building this workflow as a developer we need lot of time, instead just we can refer facebook’s create-react-app github repo for the details, and follow the instruction below steps</w:t>
+        <w:t xml:space="preserve">For building this workflow as a developer we need lot of time, instead just we can refer </w:t>
+      </w:r>
+      <w:proofErr w:type="spellStart"/>
+      <w:r>
+        <w:rPr>
+          <w:lang w:val="en-US"/>
+        </w:rPr>
+        <w:t>facebook’s</w:t>
+      </w:r>
+      <w:proofErr w:type="spellEnd"/>
+      <w:r>
+        <w:rPr>
+          <w:lang w:val="en-US"/>
+        </w:rPr>
+        <w:t xml:space="preserve"> create-react-app </w:t>
+      </w:r>
+      <w:proofErr w:type="spellStart"/>
+      <w:r>
+        <w:rPr>
+          <w:lang w:val="en-US"/>
+        </w:rPr>
+        <w:t>github</w:t>
+      </w:r>
+      <w:proofErr w:type="spellEnd"/>
+      <w:r>
+        <w:rPr>
+          <w:lang w:val="en-US"/>
+        </w:rPr>
+        <w:t xml:space="preserve"> repo for the details, and follow the instruction below steps</w:t>
       </w:r>
     </w:p>
     <w:p>
@@ -386,11 +430,19 @@
           <w:lang w:val="en-US"/>
         </w:rPr>
       </w:pPr>
-      <w:r>
-        <w:rPr>
-          <w:lang w:val="en-US"/>
-        </w:rPr>
-        <w:t>Npm install -g create-react-app</w:t>
+      <w:proofErr w:type="spellStart"/>
+      <w:r>
+        <w:rPr>
+          <w:lang w:val="en-US"/>
+        </w:rPr>
+        <w:t>Npm</w:t>
+      </w:r>
+      <w:proofErr w:type="spellEnd"/>
+      <w:r>
+        <w:rPr>
+          <w:lang w:val="en-US"/>
+        </w:rPr>
+        <w:t xml:space="preserve"> install -g create-react-app</w:t>
       </w:r>
     </w:p>
     <w:p>
@@ -458,11 +510,19 @@
           <w:lang w:val="en-US"/>
         </w:rPr>
       </w:pPr>
-      <w:r>
-        <w:rPr>
-          <w:lang w:val="en-US"/>
-        </w:rPr>
-        <w:t>npm start</w:t>
+      <w:proofErr w:type="spellStart"/>
+      <w:r>
+        <w:rPr>
+          <w:lang w:val="en-US"/>
+        </w:rPr>
+        <w:t>npm</w:t>
+      </w:r>
+      <w:proofErr w:type="spellEnd"/>
+      <w:r>
+        <w:rPr>
+          <w:lang w:val="en-US"/>
+        </w:rPr>
+        <w:t xml:space="preserve"> start</w:t>
       </w:r>
     </w:p>
     <w:p>
@@ -602,7 +662,35 @@
         <w:rPr>
           <w:lang w:val="en-US"/>
         </w:rPr>
-        <w:t>In react &gt;=16.6 versions introduce a static property contextType, through this we can assign the Context to the variable before render method and use it across the component. The older versions doesn’t have that capability to do that.</w:t>
+        <w:t xml:space="preserve">In react &gt;=16.6 versions introduce a static property </w:t>
+      </w:r>
+      <w:proofErr w:type="spellStart"/>
+      <w:r>
+        <w:rPr>
+          <w:lang w:val="en-US"/>
+        </w:rPr>
+        <w:t>contextType</w:t>
+      </w:r>
+      <w:proofErr w:type="spellEnd"/>
+      <w:r>
+        <w:rPr>
+          <w:lang w:val="en-US"/>
+        </w:rPr>
+        <w:t xml:space="preserve">, through this we can assign the Context to the variable before render method and use it across the component. The older versions </w:t>
+      </w:r>
+      <w:proofErr w:type="gramStart"/>
+      <w:r>
+        <w:rPr>
+          <w:lang w:val="en-US"/>
+        </w:rPr>
+        <w:t>doesn’t</w:t>
+      </w:r>
+      <w:proofErr w:type="gramEnd"/>
+      <w:r>
+        <w:rPr>
+          <w:lang w:val="en-US"/>
+        </w:rPr>
+        <w:t xml:space="preserve"> have that capability to do that.</w:t>
       </w:r>
     </w:p>
     <w:p>
@@ -679,7 +767,21 @@
         <w:rPr>
           <w:lang w:val="en-US"/>
         </w:rPr>
-        <w:t>-dom node module as a dependency to the project.</w:t>
+        <w:t>-</w:t>
+      </w:r>
+      <w:proofErr w:type="spellStart"/>
+      <w:r>
+        <w:rPr>
+          <w:lang w:val="en-US"/>
+        </w:rPr>
+        <w:t>dom</w:t>
+      </w:r>
+      <w:proofErr w:type="spellEnd"/>
+      <w:r>
+        <w:rPr>
+          <w:lang w:val="en-US"/>
+        </w:rPr>
+        <w:t xml:space="preserve"> node module as a dependency to the project.</w:t>
       </w:r>
     </w:p>
     <w:p>
@@ -705,7 +807,21 @@
         <w:rPr>
           <w:lang w:val="en-US"/>
         </w:rPr>
-        <w:t>-dom is dependent on react-routing package.</w:t>
+        <w:t>-</w:t>
+      </w:r>
+      <w:proofErr w:type="spellStart"/>
+      <w:r>
+        <w:rPr>
+          <w:lang w:val="en-US"/>
+        </w:rPr>
+        <w:t>dom</w:t>
+      </w:r>
+      <w:proofErr w:type="spellEnd"/>
+      <w:r>
+        <w:rPr>
+          <w:lang w:val="en-US"/>
+        </w:rPr>
+        <w:t xml:space="preserve"> is dependent on react-routing package.</w:t>
       </w:r>
     </w:p>
     <w:p>
@@ -827,13 +943,41 @@
         <w:rPr>
           <w:lang w:val="en-US"/>
         </w:rPr>
-        <w:t xml:space="preserve">from ‘react-router-dom’ </w:t>
-      </w:r>
-      <w:r>
-        <w:rPr>
-          <w:lang w:val="en-US"/>
-        </w:rPr>
-        <w:t>to use react’s rendering behavior.</w:t>
+        <w:t>from ‘react-router-</w:t>
+      </w:r>
+      <w:proofErr w:type="spellStart"/>
+      <w:r>
+        <w:rPr>
+          <w:lang w:val="en-US"/>
+        </w:rPr>
+        <w:t>dom</w:t>
+      </w:r>
+      <w:proofErr w:type="spellEnd"/>
+      <w:r>
+        <w:rPr>
+          <w:lang w:val="en-US"/>
+        </w:rPr>
+        <w:t xml:space="preserve">’ </w:t>
+      </w:r>
+      <w:r>
+        <w:rPr>
+          <w:lang w:val="en-US"/>
+        </w:rPr>
+        <w:t xml:space="preserve">to use </w:t>
+      </w:r>
+      <w:proofErr w:type="spellStart"/>
+      <w:r>
+        <w:rPr>
+          <w:lang w:val="en-US"/>
+        </w:rPr>
+        <w:t>react’s</w:t>
+      </w:r>
+      <w:proofErr w:type="spellEnd"/>
+      <w:r>
+        <w:rPr>
+          <w:lang w:val="en-US"/>
+        </w:rPr>
+        <w:t xml:space="preserve"> rendering behavior.</w:t>
       </w:r>
     </w:p>
     <w:p>
@@ -925,7 +1069,49 @@
         <w:rPr>
           <w:lang w:val="en-US"/>
         </w:rPr>
-        <w:t xml:space="preserve">component &lt;NavLink/&gt;, it comes capability of configuring active class with “activeClassName” prop and styles with “activeStyles” prop. By </w:t>
+        <w:t>component &lt;</w:t>
+      </w:r>
+      <w:proofErr w:type="spellStart"/>
+      <w:r>
+        <w:rPr>
+          <w:lang w:val="en-US"/>
+        </w:rPr>
+        <w:t>NavLink</w:t>
+      </w:r>
+      <w:proofErr w:type="spellEnd"/>
+      <w:r>
+        <w:rPr>
+          <w:lang w:val="en-US"/>
+        </w:rPr>
+        <w:t>/&gt;, it comes capability of configuring active class with “</w:t>
+      </w:r>
+      <w:proofErr w:type="spellStart"/>
+      <w:r>
+        <w:rPr>
+          <w:lang w:val="en-US"/>
+        </w:rPr>
+        <w:t>activeClassName</w:t>
+      </w:r>
+      <w:proofErr w:type="spellEnd"/>
+      <w:r>
+        <w:rPr>
+          <w:lang w:val="en-US"/>
+        </w:rPr>
+        <w:t>” prop and styles with “</w:t>
+      </w:r>
+      <w:proofErr w:type="spellStart"/>
+      <w:r>
+        <w:rPr>
+          <w:lang w:val="en-US"/>
+        </w:rPr>
+        <w:t>activeStyles</w:t>
+      </w:r>
+      <w:proofErr w:type="spellEnd"/>
+      <w:r>
+        <w:rPr>
+          <w:lang w:val="en-US"/>
+        </w:rPr>
+        <w:t xml:space="preserve">” prop. By </w:t>
       </w:r>
       <w:r>
         <w:rPr>
@@ -977,12 +1163,14 @@
         </w:rPr>
         <w:t>“</w:t>
       </w:r>
+      <w:proofErr w:type="spellStart"/>
       <w:r>
         <w:rPr>
           <w:lang w:val="en-US"/>
         </w:rPr>
         <w:t>withRouter</w:t>
       </w:r>
+      <w:proofErr w:type="spellEnd"/>
       <w:r>
         <w:rPr>
           <w:lang w:val="en-US"/>
@@ -993,7 +1181,21 @@
         <w:rPr>
           <w:lang w:val="en-US"/>
         </w:rPr>
-        <w:t xml:space="preserve"> HOC provided by the react-router-dom, it will </w:t>
+        <w:t xml:space="preserve"> HOC provided by the react-router-</w:t>
+      </w:r>
+      <w:proofErr w:type="spellStart"/>
+      <w:r>
+        <w:rPr>
+          <w:lang w:val="en-US"/>
+        </w:rPr>
+        <w:t>dom</w:t>
+      </w:r>
+      <w:proofErr w:type="spellEnd"/>
+      <w:r>
+        <w:rPr>
+          <w:lang w:val="en-US"/>
+        </w:rPr>
+        <w:t xml:space="preserve">, it will </w:t>
       </w:r>
       <w:r>
         <w:rPr>
@@ -1134,22 +1336,140 @@
         <w:rPr>
           <w:lang w:val="en-US"/>
         </w:rPr>
-        <w:t>React doesn’t render the child route’s component entirely, so be caution about the child route’s data update, we might have to use “componentDidMount” and “componentDidUpdate” lifecycle methods both together.</w:t>
-      </w:r>
-    </w:p>
-    <w:p>
-      <w:pPr>
-        <w:rPr>
-          <w:lang w:val="en-US"/>
-        </w:rPr>
-      </w:pPr>
-    </w:p>
-    <w:p>
-      <w:pPr>
-        <w:rPr>
-          <w:lang w:val="en-US"/>
-        </w:rPr>
-      </w:pPr>
+        <w:t>React doesn’t render the child route’s component entirely, so be caution about the child route’s data update, we might have to use “</w:t>
+      </w:r>
+      <w:proofErr w:type="spellStart"/>
+      <w:r>
+        <w:rPr>
+          <w:lang w:val="en-US"/>
+        </w:rPr>
+        <w:t>componentDidMount</w:t>
+      </w:r>
+      <w:proofErr w:type="spellEnd"/>
+      <w:r>
+        <w:rPr>
+          <w:lang w:val="en-US"/>
+        </w:rPr>
+        <w:t>” and “</w:t>
+      </w:r>
+      <w:proofErr w:type="spellStart"/>
+      <w:r>
+        <w:rPr>
+          <w:lang w:val="en-US"/>
+        </w:rPr>
+        <w:t>componentDidUpdate</w:t>
+      </w:r>
+      <w:proofErr w:type="spellEnd"/>
+      <w:r>
+        <w:rPr>
+          <w:lang w:val="en-US"/>
+        </w:rPr>
+        <w:t>” lifecycle methods both together.</w:t>
+      </w:r>
+    </w:p>
+    <w:p>
+      <w:pPr>
+        <w:rPr>
+          <w:lang w:val="en-US"/>
+        </w:rPr>
+      </w:pPr>
+    </w:p>
+    <w:p>
+      <w:pPr>
+        <w:rPr>
+          <w:lang w:val="en-US"/>
+        </w:rPr>
+      </w:pPr>
+      <w:r>
+        <w:rPr>
+          <w:lang w:val="en-US"/>
+        </w:rPr>
+        <w:t xml:space="preserve">If we want to redirect to any page, we can use &lt;Redirect/&gt; component and it has two attributes one is from=”” and another is to=””. Inside a switch statement we can use from and outside just “to” and it just redirects when it is rendered, </w:t>
+      </w:r>
+      <w:proofErr w:type="gramStart"/>
+      <w:r>
+        <w:rPr>
+          <w:lang w:val="en-US"/>
+        </w:rPr>
+        <w:t>So</w:t>
+      </w:r>
+      <w:proofErr w:type="gramEnd"/>
+      <w:r>
+        <w:rPr>
+          <w:lang w:val="en-US"/>
+        </w:rPr>
+        <w:t xml:space="preserve"> mostly we can use it when conditional redirecting.</w:t>
+      </w:r>
+      <w:r>
+        <w:rPr>
+          <w:lang w:val="en-US"/>
+        </w:rPr>
+        <w:t xml:space="preserve"> And we can redirect the page using route’s history </w:t>
+      </w:r>
+      <w:r>
+        <w:rPr>
+          <w:lang w:val="en-US"/>
+        </w:rPr>
+        <w:t>API</w:t>
+      </w:r>
+      <w:r>
+        <w:rPr>
+          <w:lang w:val="en-US"/>
+        </w:rPr>
+        <w:t xml:space="preserve"> to push or replace the state and </w:t>
+      </w:r>
+      <w:proofErr w:type="gramStart"/>
+      <w:r>
+        <w:rPr>
+          <w:lang w:val="en-US"/>
+        </w:rPr>
+        <w:t>it</w:t>
+      </w:r>
+      <w:proofErr w:type="gramEnd"/>
+      <w:r>
+        <w:rPr>
+          <w:lang w:val="en-US"/>
+        </w:rPr>
+        <w:t xml:space="preserve"> act’s accordingly.</w:t>
+      </w:r>
+    </w:p>
+    <w:p>
+      <w:pPr>
+        <w:rPr>
+          <w:lang w:val="en-US"/>
+        </w:rPr>
+      </w:pPr>
+    </w:p>
+    <w:p>
+      <w:pPr>
+        <w:rPr>
+          <w:b/>
+          <w:bCs/>
+          <w:lang w:val="en-US"/>
+        </w:rPr>
+      </w:pPr>
+      <w:r>
+        <w:rPr>
+          <w:b/>
+          <w:bCs/>
+          <w:lang w:val="en-US"/>
+        </w:rPr>
+        <w:t>Router Guards:</w:t>
+      </w:r>
+    </w:p>
+    <w:p>
+      <w:pPr>
+        <w:rPr>
+          <w:lang w:val="en-US"/>
+        </w:rPr>
+      </w:pPr>
+      <w:r>
+        <w:rPr>
+          <w:lang w:val="en-US"/>
+        </w:rPr>
+        <w:tab/>
+        <w:t>Provides an access to the routes</w:t>
+      </w:r>
       <w:bookmarkStart w:id="0" w:name="_GoBack"/>
       <w:bookmarkEnd w:id="0"/>
     </w:p>

</xml_diff>